<commit_message>
README and docs file update
</commit_message>
<xml_diff>
--- a/SemiProject_IotShopper.docx
+++ b/SemiProject_IotShopper.docx
@@ -1047,8 +1047,6 @@
               </w:rPr>
               <w:t>화면 설계</w:t>
             </w:r>
-            <w:bookmarkStart w:id="0" w:name="_GoBack"/>
-            <w:bookmarkEnd w:id="0"/>
           </w:p>
           <w:p>
             <w:pPr>
@@ -1343,7 +1341,7 @@
               <w:spacing w:after="0" w:line="240" w:lineRule="auto"/>
               <w:jc w:val="left"/>
               <w:rPr>
-                <w:rFonts w:asciiTheme="minorEastAsia" w:hAnsiTheme="minorEastAsia" w:cs="굴림" w:hint="eastAsia"/>
+                <w:rFonts w:asciiTheme="minorEastAsia" w:hAnsiTheme="minorEastAsia" w:cs="굴림"/>
                 <w:color w:val="222222"/>
                 <w:kern w:val="0"/>
                 <w:sz w:val="22"/>
@@ -1394,7 +1392,7 @@
               <w:ind w:leftChars="0" w:left="760"/>
               <w:jc w:val="left"/>
               <w:rPr>
-                <w:rFonts w:asciiTheme="minorEastAsia" w:hAnsiTheme="minorEastAsia" w:cs="굴림" w:hint="eastAsia"/>
+                <w:rFonts w:asciiTheme="minorEastAsia" w:hAnsiTheme="minorEastAsia" w:cs="굴림"/>
                 <w:color w:val="222222"/>
                 <w:kern w:val="0"/>
                 <w:sz w:val="22"/>
@@ -1406,7 +1404,7 @@
               </w:rPr>
               <w:lastRenderedPageBreak/>
               <w:drawing>
-                <wp:inline distT="0" distB="0" distL="0" distR="0" wp14:anchorId="6A1AE997" wp14:editId="17EB8825">
+                <wp:inline distT="0" distB="0" distL="0" distR="0" wp14:anchorId="3FFD652C" wp14:editId="771F2538">
                   <wp:extent cx="5731510" cy="3164840"/>
                   <wp:effectExtent l="0" t="0" r="2540" b="0"/>
                   <wp:docPr id="5" name="그림 5"/>
@@ -1449,41 +1447,6 @@
               <w:autoSpaceDE/>
               <w:autoSpaceDN/>
               <w:spacing w:after="0" w:line="240" w:lineRule="auto"/>
-              <w:ind w:left="760"/>
-              <w:jc w:val="left"/>
-              <w:rPr>
-                <w:rFonts w:asciiTheme="minorEastAsia" w:hAnsiTheme="minorEastAsia" w:cs="굴림"/>
-                <w:color w:val="222222"/>
-                <w:kern w:val="0"/>
-                <w:sz w:val="22"/>
-              </w:rPr>
-            </w:pPr>
-          </w:p>
-          <w:p>
-            <w:pPr>
-              <w:widowControl/>
-              <w:wordWrap/>
-              <w:autoSpaceDE/>
-              <w:autoSpaceDN/>
-              <w:spacing w:after="0" w:line="240" w:lineRule="auto"/>
-              <w:ind w:left="760"/>
-              <w:jc w:val="left"/>
-              <w:rPr>
-                <w:rFonts w:asciiTheme="minorEastAsia" w:hAnsiTheme="minorEastAsia" w:cs="굴림"/>
-                <w:color w:val="222222"/>
-                <w:kern w:val="0"/>
-                <w:sz w:val="22"/>
-              </w:rPr>
-            </w:pPr>
-          </w:p>
-          <w:p>
-            <w:pPr>
-              <w:widowControl/>
-              <w:wordWrap/>
-              <w:autoSpaceDE/>
-              <w:autoSpaceDN/>
-              <w:spacing w:after="0" w:line="240" w:lineRule="auto"/>
-              <w:ind w:left="760"/>
               <w:jc w:val="left"/>
               <w:rPr>
                 <w:rFonts w:asciiTheme="minorEastAsia" w:hAnsiTheme="minorEastAsia" w:cs="굴림"/>
@@ -1497,10 +1460,10 @@
                 <w:noProof/>
               </w:rPr>
               <w:drawing>
-                <wp:inline distT="0" distB="0" distL="0" distR="0" wp14:anchorId="43E38B3B" wp14:editId="08AEAD23">
-                  <wp:extent cx="5731510" cy="3168015"/>
+                <wp:inline distT="0" distB="0" distL="0" distR="0" wp14:anchorId="165CCC69" wp14:editId="7FD8174A">
+                  <wp:extent cx="5731510" cy="4729480"/>
                   <wp:effectExtent l="0" t="0" r="2540" b="0"/>
-                  <wp:docPr id="2" name="그림 2"/>
+                  <wp:docPr id="8" name="그림 8"/>
                   <wp:cNvGraphicFramePr>
                     <a:graphicFrameLocks xmlns:a="http://schemas.openxmlformats.org/drawingml/2006/main" noChangeAspect="1"/>
                   </wp:cNvGraphicFramePr>
@@ -1520,7 +1483,7 @@
                         <pic:spPr>
                           <a:xfrm>
                             <a:off x="0" y="0"/>
-                            <a:ext cx="5731510" cy="3168015"/>
+                            <a:ext cx="5731510" cy="4729480"/>
                           </a:xfrm>
                           <a:prstGeom prst="rect">
                             <a:avLst/>
@@ -1532,6 +1495,8 @@
                 </wp:inline>
               </w:drawing>
             </w:r>
+            <w:bookmarkStart w:id="0" w:name="_GoBack"/>
+            <w:bookmarkEnd w:id="0"/>
           </w:p>
           <w:p>
             <w:pPr>
@@ -1640,7 +1605,7 @@
               <w:ind w:leftChars="0"/>
               <w:jc w:val="left"/>
               <w:rPr>
-                <w:rFonts w:asciiTheme="minorEastAsia" w:hAnsiTheme="minorEastAsia" w:cs="굴림" w:hint="eastAsia"/>
+                <w:rFonts w:asciiTheme="minorEastAsia" w:hAnsiTheme="minorEastAsia" w:cs="굴림"/>
                 <w:b/>
                 <w:color w:val="222222"/>
                 <w:kern w:val="0"/>
@@ -1747,7 +1712,7 @@
               <w:ind w:leftChars="0"/>
               <w:jc w:val="left"/>
               <w:rPr>
-                <w:rFonts w:asciiTheme="minorEastAsia" w:hAnsiTheme="minorEastAsia" w:cs="굴림" w:hint="eastAsia"/>
+                <w:rFonts w:asciiTheme="minorEastAsia" w:hAnsiTheme="minorEastAsia" w:cs="굴림"/>
                 <w:b/>
                 <w:color w:val="222222"/>
                 <w:kern w:val="0"/>
@@ -1867,28 +1832,28 @@
               <w:ind w:left="760"/>
               <w:jc w:val="left"/>
               <w:rPr>
+                <w:rFonts w:asciiTheme="minorEastAsia" w:hAnsiTheme="minorEastAsia" w:cs="굴림"/>
+                <w:color w:val="222222"/>
+                <w:kern w:val="0"/>
+                <w:sz w:val="22"/>
+              </w:rPr>
+            </w:pPr>
+            <w:r>
+              <w:rPr>
+                <w:rFonts w:asciiTheme="minorEastAsia" w:hAnsiTheme="minorEastAsia" w:cs="굴림"/>
+                <w:color w:val="222222"/>
+                <w:kern w:val="0"/>
+                <w:sz w:val="22"/>
+              </w:rPr>
+              <w:t>S</w:t>
+            </w:r>
+            <w:r>
+              <w:rPr>
                 <w:rFonts w:asciiTheme="minorEastAsia" w:hAnsiTheme="minorEastAsia" w:cs="굴림" w:hint="eastAsia"/>
                 <w:color w:val="222222"/>
                 <w:kern w:val="0"/>
                 <w:sz w:val="22"/>
               </w:rPr>
-            </w:pPr>
-            <w:r>
-              <w:rPr>
-                <w:rFonts w:asciiTheme="minorEastAsia" w:hAnsiTheme="minorEastAsia" w:cs="굴림"/>
-                <w:color w:val="222222"/>
-                <w:kern w:val="0"/>
-                <w:sz w:val="22"/>
-              </w:rPr>
-              <w:t>S</w:t>
-            </w:r>
-            <w:r>
-              <w:rPr>
-                <w:rFonts w:asciiTheme="minorEastAsia" w:hAnsiTheme="minorEastAsia" w:cs="굴림" w:hint="eastAsia"/>
-                <w:color w:val="222222"/>
-                <w:kern w:val="0"/>
-                <w:sz w:val="22"/>
-              </w:rPr>
               <w:t xml:space="preserve">hop </w:t>
             </w:r>
             <w:r>
@@ -1920,6 +1885,7 @@
             <w:r>
               <w:rPr>
                 <w:rFonts w:asciiTheme="minorEastAsia" w:hAnsiTheme="minorEastAsia" w:cs="굴림"/>
+                <w:noProof/>
                 <w:color w:val="222222"/>
                 <w:kern w:val="0"/>
                 <w:sz w:val="22"/>
@@ -2052,6 +2018,51 @@
                 <w:sz w:val="22"/>
               </w:rPr>
             </w:pPr>
+            <w:r>
+              <w:rPr>
+                <w:rFonts w:asciiTheme="minorEastAsia" w:hAnsiTheme="minorEastAsia" w:cs="굴림" w:hint="eastAsia"/>
+                <w:color w:val="222222"/>
+                <w:kern w:val="0"/>
+                <w:sz w:val="22"/>
+              </w:rPr>
+              <w:t>장바구니를 클릭하면 해당 상품을 장바구니에 저장하게 됩니다.</w:t>
+            </w:r>
+            <w:r>
+              <w:rPr>
+                <w:rFonts w:asciiTheme="minorEastAsia" w:hAnsiTheme="minorEastAsia" w:cs="굴림"/>
+                <w:color w:val="222222"/>
+                <w:kern w:val="0"/>
+                <w:sz w:val="22"/>
+              </w:rPr>
+              <w:t xml:space="preserve"> </w:t>
+            </w:r>
+            <w:r>
+              <w:rPr>
+                <w:rFonts w:asciiTheme="minorEastAsia" w:hAnsiTheme="minorEastAsia" w:cs="굴림" w:hint="eastAsia"/>
+                <w:color w:val="222222"/>
+                <w:kern w:val="0"/>
+                <w:sz w:val="22"/>
+              </w:rPr>
+              <w:t>세션에 저장된 로그인 정보를 활용하여 특정 유저의 장바구니에 접근하게 됩니다.</w:t>
+            </w:r>
+            <w:r>
+              <w:rPr>
+                <w:rFonts w:asciiTheme="minorEastAsia" w:hAnsiTheme="minorEastAsia" w:cs="굴림"/>
+                <w:color w:val="222222"/>
+                <w:kern w:val="0"/>
+                <w:sz w:val="22"/>
+              </w:rPr>
+              <w:t xml:space="preserve"> </w:t>
+            </w:r>
+            <w:r>
+              <w:rPr>
+                <w:rFonts w:asciiTheme="minorEastAsia" w:hAnsiTheme="minorEastAsia" w:cs="굴림" w:hint="eastAsia"/>
+                <w:color w:val="222222"/>
+                <w:kern w:val="0"/>
+                <w:sz w:val="22"/>
+              </w:rPr>
+              <w:t>만약 로그인이 되어있지 않을 경우 로그인 페이지로 이동합니다.</w:t>
+            </w:r>
           </w:p>
           <w:p>
             <w:pPr>
@@ -2126,6 +2137,157 @@
                 <w:sz w:val="22"/>
               </w:rPr>
             </w:pPr>
+            <w:r>
+              <w:rPr>
+                <w:rFonts w:asciiTheme="minorEastAsia" w:hAnsiTheme="minorEastAsia" w:cs="굴림" w:hint="eastAsia"/>
+                <w:color w:val="222222"/>
+                <w:kern w:val="0"/>
+                <w:sz w:val="22"/>
+              </w:rPr>
+              <w:t>수량 변경의 경우, 증가 혹은 감소 버튼을 누를 시,</w:t>
+            </w:r>
+            <w:r>
+              <w:rPr>
+                <w:rFonts w:asciiTheme="minorEastAsia" w:hAnsiTheme="minorEastAsia" w:cs="굴림"/>
+                <w:color w:val="222222"/>
+                <w:kern w:val="0"/>
+                <w:sz w:val="22"/>
+              </w:rPr>
+              <w:t xml:space="preserve"> </w:t>
+            </w:r>
+            <w:r>
+              <w:rPr>
+                <w:rFonts w:asciiTheme="minorEastAsia" w:hAnsiTheme="minorEastAsia" w:cs="굴림" w:hint="eastAsia"/>
+                <w:color w:val="222222"/>
+                <w:kern w:val="0"/>
+                <w:sz w:val="22"/>
+              </w:rPr>
+              <w:t xml:space="preserve">페이지 내에서만 반응하고 </w:t>
+            </w:r>
+            <w:r>
+              <w:rPr>
+                <w:rFonts w:asciiTheme="minorEastAsia" w:hAnsiTheme="minorEastAsia" w:cs="굴림"/>
+                <w:color w:val="222222"/>
+                <w:kern w:val="0"/>
+                <w:sz w:val="22"/>
+              </w:rPr>
+              <w:t>DB</w:t>
+            </w:r>
+            <w:r>
+              <w:rPr>
+                <w:rFonts w:asciiTheme="minorEastAsia" w:hAnsiTheme="minorEastAsia" w:cs="굴림" w:hint="eastAsia"/>
+                <w:color w:val="222222"/>
+                <w:kern w:val="0"/>
+                <w:sz w:val="22"/>
+              </w:rPr>
+              <w:t>에는 반영되지 않습니다.</w:t>
+            </w:r>
+          </w:p>
+          <w:p>
+            <w:pPr>
+              <w:widowControl/>
+              <w:wordWrap/>
+              <w:autoSpaceDE/>
+              <w:autoSpaceDN/>
+              <w:spacing w:after="0" w:line="240" w:lineRule="auto"/>
+              <w:ind w:left="760"/>
+              <w:jc w:val="left"/>
+              <w:rPr>
+                <w:rFonts w:asciiTheme="minorEastAsia" w:hAnsiTheme="minorEastAsia" w:cs="굴림"/>
+                <w:color w:val="222222"/>
+                <w:kern w:val="0"/>
+                <w:sz w:val="22"/>
+              </w:rPr>
+            </w:pPr>
+            <w:r>
+              <w:rPr>
+                <w:rFonts w:asciiTheme="minorEastAsia" w:hAnsiTheme="minorEastAsia" w:cs="굴림" w:hint="eastAsia"/>
+                <w:color w:val="222222"/>
+                <w:kern w:val="0"/>
+                <w:sz w:val="22"/>
+              </w:rPr>
+              <w:t xml:space="preserve">원하는 수량으로 변경 후 하단의 새로고침 버튼을 클릭하면 해당 정보를 이용하여 </w:t>
+            </w:r>
+            <w:r>
+              <w:rPr>
+                <w:rFonts w:asciiTheme="minorEastAsia" w:hAnsiTheme="minorEastAsia" w:cs="굴림"/>
+                <w:color w:val="222222"/>
+                <w:kern w:val="0"/>
+                <w:sz w:val="22"/>
+              </w:rPr>
+              <w:t>DB</w:t>
+            </w:r>
+            <w:r>
+              <w:rPr>
+                <w:rFonts w:asciiTheme="minorEastAsia" w:hAnsiTheme="minorEastAsia" w:cs="굴림" w:hint="eastAsia"/>
+                <w:color w:val="222222"/>
+                <w:kern w:val="0"/>
+                <w:sz w:val="22"/>
+              </w:rPr>
+              <w:t>의 정보를 업데이트하는 방식으로 구현하였습니다.</w:t>
+            </w:r>
+          </w:p>
+          <w:p>
+            <w:pPr>
+              <w:widowControl/>
+              <w:wordWrap/>
+              <w:autoSpaceDE/>
+              <w:autoSpaceDN/>
+              <w:spacing w:after="0" w:line="240" w:lineRule="auto"/>
+              <w:ind w:left="760"/>
+              <w:jc w:val="left"/>
+              <w:rPr>
+                <w:rFonts w:asciiTheme="minorEastAsia" w:hAnsiTheme="minorEastAsia" w:cs="굴림"/>
+                <w:color w:val="222222"/>
+                <w:kern w:val="0"/>
+                <w:sz w:val="22"/>
+              </w:rPr>
+            </w:pPr>
+            <w:r>
+              <w:rPr>
+                <w:rFonts w:asciiTheme="minorEastAsia" w:hAnsiTheme="minorEastAsia" w:cs="굴림" w:hint="eastAsia"/>
+                <w:color w:val="222222"/>
+                <w:kern w:val="0"/>
+                <w:sz w:val="22"/>
+              </w:rPr>
+              <w:t xml:space="preserve">버튼을 클릭할때마다 </w:t>
+            </w:r>
+            <w:r>
+              <w:rPr>
+                <w:rFonts w:asciiTheme="minorEastAsia" w:hAnsiTheme="minorEastAsia" w:cs="굴림"/>
+                <w:color w:val="222222"/>
+                <w:kern w:val="0"/>
+                <w:sz w:val="22"/>
+              </w:rPr>
+              <w:t>DB</w:t>
+            </w:r>
+            <w:r>
+              <w:rPr>
+                <w:rFonts w:asciiTheme="minorEastAsia" w:hAnsiTheme="minorEastAsia" w:cs="굴림" w:hint="eastAsia"/>
+                <w:color w:val="222222"/>
+                <w:kern w:val="0"/>
+                <w:sz w:val="22"/>
+              </w:rPr>
+              <w:t>에 접근하는 것보다는,</w:t>
+            </w:r>
+            <w:r>
+              <w:rPr>
+                <w:rFonts w:asciiTheme="minorEastAsia" w:hAnsiTheme="minorEastAsia" w:cs="굴림"/>
+                <w:color w:val="222222"/>
+                <w:kern w:val="0"/>
+                <w:sz w:val="22"/>
+              </w:rPr>
+              <w:t xml:space="preserve"> </w:t>
+            </w:r>
+            <w:r>
+              <w:rPr>
+                <w:rFonts w:asciiTheme="minorEastAsia" w:hAnsiTheme="minorEastAsia" w:cs="굴림" w:hint="eastAsia"/>
+                <w:color w:val="222222"/>
+                <w:kern w:val="0"/>
+                <w:sz w:val="22"/>
+              </w:rPr>
+              <w:t>해당 방법이 트랜잭션을 줄일 수 있을 것이라고 생각하여 위와 같은 방식으로 구현하였습니다.</w:t>
+            </w:r>
           </w:p>
           <w:p>
             <w:pPr>
@@ -2201,6 +2363,51 @@
                 <w:sz w:val="22"/>
               </w:rPr>
             </w:pPr>
+            <w:r>
+              <w:rPr>
+                <w:rFonts w:asciiTheme="minorEastAsia" w:hAnsiTheme="minorEastAsia" w:cs="굴림" w:hint="eastAsia"/>
+                <w:color w:val="222222"/>
+                <w:kern w:val="0"/>
+                <w:sz w:val="22"/>
+              </w:rPr>
+              <w:t>구매하고자 하는 물품의 수량이 부족할 경우 구매가 이루어지지 않고 장바구니로 다시 이동하게 됩니다.</w:t>
+            </w:r>
+            <w:r>
+              <w:rPr>
+                <w:rFonts w:asciiTheme="minorEastAsia" w:hAnsiTheme="minorEastAsia" w:cs="굴림"/>
+                <w:color w:val="222222"/>
+                <w:kern w:val="0"/>
+                <w:sz w:val="22"/>
+              </w:rPr>
+              <w:t xml:space="preserve"> </w:t>
+            </w:r>
+            <w:r>
+              <w:rPr>
+                <w:rFonts w:asciiTheme="minorEastAsia" w:hAnsiTheme="minorEastAsia" w:cs="굴림" w:hint="eastAsia"/>
+                <w:color w:val="222222"/>
+                <w:kern w:val="0"/>
+                <w:sz w:val="22"/>
+              </w:rPr>
+              <w:t xml:space="preserve">같이 구매하는 상품 중 </w:t>
+            </w:r>
+            <w:r>
+              <w:rPr>
+                <w:rFonts w:asciiTheme="minorEastAsia" w:hAnsiTheme="minorEastAsia" w:cs="굴림"/>
+                <w:color w:val="222222"/>
+                <w:kern w:val="0"/>
+                <w:sz w:val="22"/>
+              </w:rPr>
+              <w:t>1</w:t>
+            </w:r>
+            <w:r>
+              <w:rPr>
+                <w:rFonts w:asciiTheme="minorEastAsia" w:hAnsiTheme="minorEastAsia" w:cs="굴림" w:hint="eastAsia"/>
+                <w:color w:val="222222"/>
+                <w:kern w:val="0"/>
+                <w:sz w:val="22"/>
+              </w:rPr>
+              <w:t>개의 상품이라도 재고가 부족할 경우 구매가 이루어지지 않으며 그림과 같은 메시지를 출력하며 장바구니로 이동합니다.</w:t>
+            </w:r>
           </w:p>
           <w:p>
             <w:pPr>
@@ -2350,6 +2557,33 @@
                 <w:sz w:val="22"/>
               </w:rPr>
             </w:pPr>
+            <w:r>
+              <w:rPr>
+                <w:rFonts w:asciiTheme="minorEastAsia" w:hAnsiTheme="minorEastAsia" w:cs="굴림" w:hint="eastAsia"/>
+                <w:color w:val="222222"/>
+                <w:kern w:val="0"/>
+                <w:sz w:val="22"/>
+              </w:rPr>
+              <w:t>물품을 구매할 경우 구매한 물품들은 하나의 주문번호로 엮이게 됩니다.</w:t>
+            </w:r>
+            <w:r>
+              <w:rPr>
+                <w:rFonts w:asciiTheme="minorEastAsia" w:hAnsiTheme="minorEastAsia" w:cs="굴림"/>
+                <w:color w:val="222222"/>
+                <w:kern w:val="0"/>
+                <w:sz w:val="22"/>
+              </w:rPr>
+              <w:t xml:space="preserve"> </w:t>
+            </w:r>
+            <w:r>
+              <w:rPr>
+                <w:rFonts w:asciiTheme="minorEastAsia" w:hAnsiTheme="minorEastAsia" w:cs="굴림" w:hint="eastAsia"/>
+                <w:color w:val="222222"/>
+                <w:kern w:val="0"/>
+                <w:sz w:val="22"/>
+              </w:rPr>
+              <w:t>해당 주문 번호를 클릭할 경우 해당 주문을 통해 주문한 상품들의 목록을 확인할 수 있습니다.</w:t>
+            </w:r>
           </w:p>
           <w:p>
             <w:pPr>
@@ -2367,52 +2601,26 @@
                 <w:sz w:val="22"/>
               </w:rPr>
             </w:pPr>
-          </w:p>
-          <w:p>
-            <w:pPr>
-              <w:widowControl/>
-              <w:wordWrap/>
-              <w:autoSpaceDE/>
-              <w:autoSpaceDN/>
-              <w:spacing w:after="0" w:line="240" w:lineRule="auto"/>
-              <w:ind w:left="760"/>
-              <w:jc w:val="left"/>
-              <w:rPr>
-                <w:rFonts w:asciiTheme="minorEastAsia" w:hAnsiTheme="minorEastAsia" w:cs="굴림"/>
-                <w:color w:val="222222"/>
-                <w:kern w:val="0"/>
-                <w:sz w:val="22"/>
-              </w:rPr>
-            </w:pPr>
-          </w:p>
-          <w:p>
-            <w:pPr>
-              <w:widowControl/>
-              <w:wordWrap/>
-              <w:autoSpaceDE/>
-              <w:autoSpaceDN/>
-              <w:spacing w:after="0" w:line="240" w:lineRule="auto"/>
-              <w:ind w:left="760"/>
-              <w:jc w:val="left"/>
-              <w:rPr>
-                <w:rFonts w:asciiTheme="minorEastAsia" w:hAnsiTheme="minorEastAsia" w:cs="굴림"/>
-                <w:color w:val="222222"/>
-                <w:kern w:val="0"/>
-                <w:sz w:val="22"/>
-              </w:rPr>
-            </w:pPr>
-          </w:p>
-          <w:p>
-            <w:pPr>
-              <w:widowControl/>
-              <w:wordWrap/>
-              <w:autoSpaceDE/>
-              <w:autoSpaceDN/>
-              <w:spacing w:after="0" w:line="240" w:lineRule="auto"/>
-              <w:ind w:left="760"/>
-              <w:jc w:val="left"/>
-              <w:rPr>
-                <w:rFonts w:asciiTheme="minorEastAsia" w:hAnsiTheme="minorEastAsia" w:cs="굴림"/>
+            <w:r>
+              <w:rPr>
+                <w:rFonts w:asciiTheme="minorEastAsia" w:hAnsiTheme="minorEastAsia" w:cs="굴림" w:hint="eastAsia"/>
+                <w:color w:val="222222"/>
+                <w:kern w:val="0"/>
+                <w:sz w:val="22"/>
+              </w:rPr>
+              <w:t>이는 주문 명세서의 역할을 합니다.</w:t>
+            </w:r>
+          </w:p>
+          <w:p>
+            <w:pPr>
+              <w:widowControl/>
+              <w:wordWrap/>
+              <w:autoSpaceDE/>
+              <w:autoSpaceDN/>
+              <w:spacing w:after="0" w:line="240" w:lineRule="auto"/>
+              <w:jc w:val="left"/>
+              <w:rPr>
+                <w:rFonts w:asciiTheme="minorEastAsia" w:hAnsiTheme="minorEastAsia" w:cs="굴림" w:hint="eastAsia"/>
                 <w:color w:val="222222"/>
                 <w:kern w:val="0"/>
                 <w:sz w:val="22"/>
@@ -2583,6 +2791,7 @@
               <w:rPr>
                 <w:noProof/>
               </w:rPr>
+              <w:lastRenderedPageBreak/>
               <w:drawing>
                 <wp:inline distT="0" distB="0" distL="0" distR="0" wp14:anchorId="2AB2D38F" wp14:editId="119D0005">
                   <wp:extent cx="5731510" cy="3652520"/>
@@ -3282,81 +3491,14 @@
           </w:p>
           <w:p>
             <w:pPr>
-              <w:pStyle w:val="a3"/>
-              <w:widowControl/>
-              <w:wordWrap/>
-              <w:autoSpaceDE/>
-              <w:autoSpaceDN/>
-              <w:spacing w:after="0" w:line="240" w:lineRule="auto"/>
-              <w:ind w:leftChars="0" w:left="760"/>
-              <w:jc w:val="left"/>
-              <w:rPr>
-                <w:rFonts w:asciiTheme="minorEastAsia" w:hAnsiTheme="minorEastAsia" w:cs="굴림" w:hint="eastAsia"/>
-                <w:color w:val="222222"/>
-                <w:kern w:val="0"/>
-                <w:sz w:val="22"/>
-              </w:rPr>
-            </w:pPr>
-          </w:p>
-          <w:p>
-            <w:pPr>
-              <w:widowControl/>
-              <w:wordWrap/>
-              <w:autoSpaceDE/>
-              <w:autoSpaceDN/>
-              <w:spacing w:after="0" w:line="240" w:lineRule="auto"/>
-              <w:jc w:val="left"/>
-              <w:rPr>
-                <w:rFonts w:asciiTheme="minorEastAsia" w:hAnsiTheme="minorEastAsia" w:cs="굴림"/>
-                <w:color w:val="222222"/>
-                <w:kern w:val="0"/>
-                <w:sz w:val="22"/>
-              </w:rPr>
-            </w:pPr>
-          </w:p>
-          <w:p>
-            <w:pPr>
-              <w:widowControl/>
-              <w:wordWrap/>
-              <w:autoSpaceDE/>
-              <w:autoSpaceDN/>
-              <w:spacing w:after="0" w:line="240" w:lineRule="auto"/>
-              <w:jc w:val="left"/>
-              <w:rPr>
-                <w:rFonts w:asciiTheme="minorEastAsia" w:hAnsiTheme="minorEastAsia" w:cs="굴림"/>
-                <w:color w:val="222222"/>
-                <w:kern w:val="0"/>
-                <w:sz w:val="22"/>
-              </w:rPr>
-            </w:pPr>
-          </w:p>
-          <w:p>
-            <w:pPr>
-              <w:widowControl/>
-              <w:wordWrap/>
-              <w:autoSpaceDE/>
-              <w:autoSpaceDN/>
-              <w:spacing w:after="0" w:line="240" w:lineRule="auto"/>
-              <w:jc w:val="left"/>
-              <w:rPr>
-                <w:rFonts w:asciiTheme="minorEastAsia" w:hAnsiTheme="minorEastAsia" w:cs="굴림" w:hint="eastAsia"/>
-                <w:color w:val="222222"/>
-                <w:kern w:val="0"/>
-                <w:sz w:val="22"/>
-              </w:rPr>
-            </w:pPr>
-          </w:p>
-          <w:p>
-            <w:pPr>
-              <w:widowControl/>
-              <w:wordWrap/>
-              <w:autoSpaceDE/>
-              <w:autoSpaceDN/>
-              <w:spacing w:after="0" w:line="240" w:lineRule="auto"/>
-              <w:ind w:left="760"/>
-              <w:jc w:val="left"/>
-              <w:rPr>
-                <w:rFonts w:asciiTheme="minorEastAsia" w:hAnsiTheme="minorEastAsia" w:cs="굴림" w:hint="eastAsia"/>
+              <w:widowControl/>
+              <w:wordWrap/>
+              <w:autoSpaceDE/>
+              <w:autoSpaceDN/>
+              <w:spacing w:after="0" w:line="240" w:lineRule="auto"/>
+              <w:jc w:val="left"/>
+              <w:rPr>
+                <w:rFonts w:asciiTheme="minorEastAsia" w:hAnsiTheme="minorEastAsia" w:cs="굴림"/>
                 <w:color w:val="222222"/>
                 <w:kern w:val="0"/>
                 <w:sz w:val="22"/>
@@ -3391,7 +3533,7 @@
               <w:spacing w:after="0" w:line="240" w:lineRule="auto"/>
               <w:jc w:val="left"/>
               <w:rPr>
-                <w:rFonts w:asciiTheme="minorEastAsia" w:hAnsiTheme="minorEastAsia" w:cs="굴림" w:hint="eastAsia"/>
+                <w:rFonts w:asciiTheme="minorEastAsia" w:hAnsiTheme="minorEastAsia" w:cs="굴림"/>
                 <w:color w:val="222222"/>
                 <w:kern w:val="0"/>
                 <w:sz w:val="22"/>
@@ -3403,18 +3545,10 @@
     </w:tbl>
     <w:p>
       <w:pPr>
-        <w:rPr>
-          <w:rFonts w:asciiTheme="minorEastAsia" w:hAnsiTheme="minorEastAsia"/>
-          <w:sz w:val="22"/>
-        </w:rPr>
-      </w:pPr>
-    </w:p>
-    <w:p>
-      <w:pPr>
         <w:ind w:right="400"/>
         <w:jc w:val="left"/>
         <w:rPr>
-          <w:rFonts w:asciiTheme="minorEastAsia" w:hAnsiTheme="minorEastAsia"/>
+          <w:rFonts w:asciiTheme="minorEastAsia" w:hAnsiTheme="minorEastAsia" w:hint="eastAsia"/>
           <w:sz w:val="22"/>
         </w:rPr>
       </w:pPr>
@@ -5319,6 +5453,7 @@
   <w:style w:type="character" w:default="1" w:styleId="a0">
     <w:name w:val="Default Paragraph Font"/>
     <w:uiPriority w:val="1"/>
+    <w:semiHidden/>
     <w:unhideWhenUsed/>
   </w:style>
   <w:style w:type="table" w:default="1" w:styleId="a1">

</xml_diff>